<commit_message>
Edited Solenoid Test Case
</commit_message>
<xml_diff>
--- a/411 Project/nocLock/Documentaion/Test Plan/T02-Solenoid_driver_unit_test.docx
+++ b/411 Project/nocLock/Documentaion/Test Plan/T02-Solenoid_driver_unit_test.docx
@@ -1,6 +1,6 @@
 
 <file path=word/document.xml><?xml version="1.0" encoding="utf-8"?>
-<w:document xmlns:wpc="http://schemas.microsoft.com/office/word/2010/wordprocessingCanvas" xmlns:mo="http://schemas.microsoft.com/office/mac/office/2008/main" xmlns:mc="http://schemas.openxmlformats.org/markup-compatibility/2006" xmlns:mv="urn:schemas-microsoft-com:mac:vml" xmlns:o="urn:schemas-microsoft-com:office:office" xmlns:r="http://schemas.openxmlformats.org/officeDocument/2006/relationships" xmlns:m="http://schemas.openxmlformats.org/officeDocument/2006/math" xmlns:v="urn:schemas-microsoft-com:vml" xmlns:wp14="http://schemas.microsoft.com/office/word/2010/wordprocessingDrawing" xmlns:wp="http://schemas.openxmlformats.org/drawingml/2006/wordprocessingDrawing" xmlns:w10="urn:schemas-microsoft-com:office:word" xmlns:w="http://schemas.openxmlformats.org/wordprocessingml/2006/main" xmlns:w14="http://schemas.microsoft.com/office/word/2010/wordml" xmlns:wpg="http://schemas.microsoft.com/office/word/2010/wordprocessingGroup" xmlns:wpi="http://schemas.microsoft.com/office/word/2010/wordprocessingInk" xmlns:wne="http://schemas.microsoft.com/office/word/2006/wordml" xmlns:wps="http://schemas.microsoft.com/office/word/2010/wordprocessingShape" mc:Ignorable="w14 wp14">
+<w:document xmlns:wpc="http://schemas.microsoft.com/office/word/2010/wordprocessingCanvas" xmlns:mc="http://schemas.openxmlformats.org/markup-compatibility/2006" xmlns:o="urn:schemas-microsoft-com:office:office" xmlns:r="http://schemas.openxmlformats.org/officeDocument/2006/relationships" xmlns:m="http://schemas.openxmlformats.org/officeDocument/2006/math" xmlns:v="urn:schemas-microsoft-com:vml" xmlns:wp14="http://schemas.microsoft.com/office/word/2010/wordprocessingDrawing" xmlns:wp="http://schemas.openxmlformats.org/drawingml/2006/wordprocessingDrawing" xmlns:w10="urn:schemas-microsoft-com:office:word" xmlns:w="http://schemas.openxmlformats.org/wordprocessingml/2006/main" xmlns:w14="http://schemas.microsoft.com/office/word/2010/wordml" xmlns:wpg="http://schemas.microsoft.com/office/word/2010/wordprocessingGroup" xmlns:wpi="http://schemas.microsoft.com/office/word/2010/wordprocessingInk" xmlns:wne="http://schemas.microsoft.com/office/word/2006/wordml" xmlns:wps="http://schemas.microsoft.com/office/word/2010/wordprocessingShape" mc:Ignorable="w14 wp14">
   <w:body>
     <w:p>
       <w:pPr>
@@ -9,6 +9,8 @@
           <w:sz w:val="40"/>
         </w:rPr>
       </w:pPr>
+      <w:bookmarkStart w:id="0" w:name="_GoBack"/>
+      <w:bookmarkEnd w:id="0"/>
       <w:r>
         <w:rPr>
           <w:b/>
@@ -28,6 +30,15 @@
           <w:b/>
         </w:rPr>
         <w:t>Test ID:</w:t>
+      </w:r>
+      <w:r>
+        <w:rPr>
+          <w:b/>
+        </w:rPr>
+        <w:t xml:space="preserve"> </w:t>
+      </w:r>
+      <w:r>
+        <w:t>Test Case 1.2</w:t>
       </w:r>
     </w:p>
     <w:p>
@@ -157,10 +168,30 @@
     </w:p>
     <w:p>
       <w:pPr>
+        <w:rPr>
+          <w:b/>
+        </w:rPr>
+      </w:pPr>
+    </w:p>
+    <w:p>
+      <w:pPr>
+        <w:rPr>
+          <w:b/>
+        </w:rPr>
+      </w:pPr>
+      <w:r>
+        <w:rPr>
+          <w:b/>
+        </w:rPr>
+        <w:t>Reference:</w:t>
+      </w:r>
+    </w:p>
+    <w:p>
+      <w:pPr>
         <w:pStyle w:val="ListParagraph"/>
         <w:numPr>
           <w:ilvl w:val="0"/>
-          <w:numId w:val="1"/>
+          <w:numId w:val="2"/>
         </w:numPr>
         <w:rPr>
           <w:b/>
@@ -228,17 +259,20 @@
       <w:tblPr>
         <w:tblStyle w:val="TableGrid"/>
         <w:tblW w:w="0" w:type="auto"/>
+        <w:tblLayout w:type="fixed"/>
         <w:tblLook w:val="04A0" w:firstRow="1" w:lastRow="0" w:firstColumn="1" w:lastColumn="0" w:noHBand="0" w:noVBand="1"/>
       </w:tblPr>
       <w:tblGrid>
-        <w:gridCol w:w="2952"/>
-        <w:gridCol w:w="2952"/>
-        <w:gridCol w:w="2952"/>
+        <w:gridCol w:w="720"/>
+        <w:gridCol w:w="1892"/>
+        <w:gridCol w:w="2518"/>
+        <w:gridCol w:w="918"/>
+        <w:gridCol w:w="2808"/>
       </w:tblGrid>
       <w:tr>
         <w:tc>
           <w:tcPr>
-            <w:tcW w:w="2952" w:type="dxa"/>
+            <w:tcW w:w="720" w:type="dxa"/>
           </w:tcPr>
           <w:p>
             <w:pPr>
@@ -256,7 +290,7 @@
         </w:tc>
         <w:tc>
           <w:tcPr>
-            <w:tcW w:w="2952" w:type="dxa"/>
+            <w:tcW w:w="1892" w:type="dxa"/>
           </w:tcPr>
           <w:p>
             <w:pPr>
@@ -274,7 +308,7 @@
         </w:tc>
         <w:tc>
           <w:tcPr>
-            <w:tcW w:w="2952" w:type="dxa"/>
+            <w:tcW w:w="2518" w:type="dxa"/>
           </w:tcPr>
           <w:p>
             <w:pPr>
@@ -290,24 +324,57 @@
             </w:r>
           </w:p>
         </w:tc>
+        <w:tc>
+          <w:tcPr>
+            <w:tcW w:w="918" w:type="dxa"/>
+          </w:tcPr>
+          <w:p>
+            <w:pPr>
+              <w:rPr>
+                <w:b/>
+              </w:rPr>
+            </w:pPr>
+            <w:r>
+              <w:rPr>
+                <w:b/>
+              </w:rPr>
+              <w:t>Pass/Fail</w:t>
+            </w:r>
+          </w:p>
+        </w:tc>
+        <w:tc>
+          <w:tcPr>
+            <w:tcW w:w="2808" w:type="dxa"/>
+          </w:tcPr>
+          <w:p>
+            <w:pPr>
+              <w:rPr>
+                <w:b/>
+              </w:rPr>
+            </w:pPr>
+            <w:r>
+              <w:rPr>
+                <w:b/>
+              </w:rPr>
+              <w:t>Comments</w:t>
+            </w:r>
+          </w:p>
+        </w:tc>
       </w:tr>
       <w:tr>
         <w:tc>
           <w:tcPr>
-            <w:tcW w:w="2952" w:type="dxa"/>
-          </w:tcPr>
-          <w:p>
-            <w:r>
-              <w:t>1</w:t>
-            </w:r>
-            <w:r>
-              <w:t>.</w:t>
-            </w:r>
-          </w:p>
-        </w:tc>
-        <w:tc>
-          <w:tcPr>
-            <w:tcW w:w="2952" w:type="dxa"/>
+            <w:tcW w:w="720" w:type="dxa"/>
+          </w:tcPr>
+          <w:p>
+            <w:r>
+              <w:t>1.</w:t>
+            </w:r>
+          </w:p>
+        </w:tc>
+        <w:tc>
+          <w:tcPr>
+            <w:tcW w:w="1892" w:type="dxa"/>
           </w:tcPr>
           <w:p>
             <w:r>
@@ -317,35 +384,41 @@
         </w:tc>
         <w:tc>
           <w:tcPr>
-            <w:tcW w:w="2952" w:type="dxa"/>
+            <w:tcW w:w="2518" w:type="dxa"/>
           </w:tcPr>
           <w:p>
             <w:r>
               <w:t>N/A</w:t>
             </w:r>
           </w:p>
+        </w:tc>
+        <w:tc>
+          <w:tcPr>
+            <w:tcW w:w="918" w:type="dxa"/>
+          </w:tcPr>
+          <w:p/>
+        </w:tc>
+        <w:tc>
+          <w:tcPr>
+            <w:tcW w:w="2808" w:type="dxa"/>
+          </w:tcPr>
+          <w:p/>
         </w:tc>
       </w:tr>
       <w:tr>
         <w:tc>
           <w:tcPr>
-            <w:tcW w:w="2952" w:type="dxa"/>
-          </w:tcPr>
-          <w:p>
-            <w:r>
-              <w:t>2</w:t>
-            </w:r>
-            <w:r>
-              <w:t>.</w:t>
-            </w:r>
-            <w:r>
-              <w:t xml:space="preserve"> </w:t>
-            </w:r>
-          </w:p>
-        </w:tc>
-        <w:tc>
-          <w:tcPr>
-            <w:tcW w:w="2952" w:type="dxa"/>
+            <w:tcW w:w="720" w:type="dxa"/>
+          </w:tcPr>
+          <w:p>
+            <w:r>
+              <w:t xml:space="preserve">2. </w:t>
+            </w:r>
+          </w:p>
+        </w:tc>
+        <w:tc>
+          <w:tcPr>
+            <w:tcW w:w="1892" w:type="dxa"/>
           </w:tcPr>
           <w:p>
             <w:r>
@@ -355,73 +428,85 @@
         </w:tc>
         <w:tc>
           <w:tcPr>
-            <w:tcW w:w="2952" w:type="dxa"/>
+            <w:tcW w:w="2518" w:type="dxa"/>
           </w:tcPr>
           <w:p>
             <w:r>
               <w:t>N/A</w:t>
             </w:r>
           </w:p>
+        </w:tc>
+        <w:tc>
+          <w:tcPr>
+            <w:tcW w:w="918" w:type="dxa"/>
+          </w:tcPr>
+          <w:p/>
+        </w:tc>
+        <w:tc>
+          <w:tcPr>
+            <w:tcW w:w="2808" w:type="dxa"/>
+          </w:tcPr>
+          <w:p/>
         </w:tc>
       </w:tr>
       <w:tr>
         <w:tc>
           <w:tcPr>
-            <w:tcW w:w="2952" w:type="dxa"/>
-          </w:tcPr>
-          <w:p>
-            <w:r>
-              <w:t>3</w:t>
-            </w:r>
-            <w:r>
-              <w:t>.</w:t>
-            </w:r>
-          </w:p>
-        </w:tc>
-        <w:tc>
-          <w:tcPr>
-            <w:tcW w:w="2952" w:type="dxa"/>
-          </w:tcPr>
-          <w:p>
-            <w:r>
-              <w:t xml:space="preserve">Attach scope probe across J6, ground clip on pin 2. Adjust </w:t>
-            </w:r>
-            <w:r>
-              <w:t xml:space="preserve">scope </w:t>
-            </w:r>
-            <w:r>
-              <w:t>to 2V/div &amp; .5s/div</w:t>
-            </w:r>
-          </w:p>
-        </w:tc>
-        <w:tc>
-          <w:tcPr>
-            <w:tcW w:w="2952" w:type="dxa"/>
+            <w:tcW w:w="720" w:type="dxa"/>
+          </w:tcPr>
+          <w:p>
+            <w:r>
+              <w:t>3.</w:t>
+            </w:r>
+          </w:p>
+        </w:tc>
+        <w:tc>
+          <w:tcPr>
+            <w:tcW w:w="1892" w:type="dxa"/>
+          </w:tcPr>
+          <w:p>
+            <w:r>
+              <w:t>Attach scope probe across J6, ground clip on pin 2. Adjust scope to 2V/div &amp; .5s/div</w:t>
+            </w:r>
+          </w:p>
+        </w:tc>
+        <w:tc>
+          <w:tcPr>
+            <w:tcW w:w="2518" w:type="dxa"/>
           </w:tcPr>
           <w:p>
             <w:r>
               <w:t>N/A</w:t>
             </w:r>
           </w:p>
+        </w:tc>
+        <w:tc>
+          <w:tcPr>
+            <w:tcW w:w="918" w:type="dxa"/>
+          </w:tcPr>
+          <w:p/>
+        </w:tc>
+        <w:tc>
+          <w:tcPr>
+            <w:tcW w:w="2808" w:type="dxa"/>
+          </w:tcPr>
+          <w:p/>
         </w:tc>
       </w:tr>
       <w:tr>
         <w:tc>
           <w:tcPr>
-            <w:tcW w:w="2952" w:type="dxa"/>
-          </w:tcPr>
-          <w:p>
-            <w:r>
-              <w:t>4</w:t>
-            </w:r>
-            <w:r>
-              <w:t>.</w:t>
-            </w:r>
-          </w:p>
-        </w:tc>
-        <w:tc>
-          <w:tcPr>
-            <w:tcW w:w="2952" w:type="dxa"/>
+            <w:tcW w:w="720" w:type="dxa"/>
+          </w:tcPr>
+          <w:p>
+            <w:r>
+              <w:t>4.</w:t>
+            </w:r>
+          </w:p>
+        </w:tc>
+        <w:tc>
+          <w:tcPr>
+            <w:tcW w:w="1892" w:type="dxa"/>
           </w:tcPr>
           <w:p>
             <w:r>
@@ -431,43 +516,46 @@
         </w:tc>
         <w:tc>
           <w:tcPr>
-            <w:tcW w:w="2952" w:type="dxa"/>
-          </w:tcPr>
-          <w:p>
-            <w:r>
-              <w:t>Solenoid should acti</w:t>
-            </w:r>
-            <w:r>
-              <w:t>vate, on the scope the voltage across the solenoid</w:t>
-            </w:r>
-            <w:bookmarkStart w:id="0" w:name="_GoBack"/>
-            <w:bookmarkEnd w:id="0"/>
-            <w:r>
-              <w:t xml:space="preserve">, </w:t>
-            </w:r>
-            <w:r>
-              <w:t>should spike to supply voltage and then decay to half of supply, after approximately 10ms.</w:t>
-            </w:r>
-          </w:p>
+            <w:tcW w:w="2518" w:type="dxa"/>
+          </w:tcPr>
+          <w:p>
+            <w:r>
+              <w:t xml:space="preserve">Solenoid should activate, on the scope the voltage across the solenoid, should spike to supply voltage and then decay to half of </w:t>
+            </w:r>
+            <w:r>
+              <w:lastRenderedPageBreak/>
+              <w:t>supply, after approximately 10ms.</w:t>
+            </w:r>
+          </w:p>
+        </w:tc>
+        <w:tc>
+          <w:tcPr>
+            <w:tcW w:w="918" w:type="dxa"/>
+          </w:tcPr>
+          <w:p/>
+        </w:tc>
+        <w:tc>
+          <w:tcPr>
+            <w:tcW w:w="2808" w:type="dxa"/>
+          </w:tcPr>
+          <w:p/>
         </w:tc>
       </w:tr>
       <w:tr>
         <w:tc>
           <w:tcPr>
-            <w:tcW w:w="2952" w:type="dxa"/>
-          </w:tcPr>
-          <w:p>
-            <w:r>
-              <w:t>5</w:t>
-            </w:r>
-            <w:r>
-              <w:t>.</w:t>
-            </w:r>
-          </w:p>
-        </w:tc>
-        <w:tc>
-          <w:tcPr>
-            <w:tcW w:w="2952" w:type="dxa"/>
+            <w:tcW w:w="720" w:type="dxa"/>
+          </w:tcPr>
+          <w:p>
+            <w:r>
+              <w:lastRenderedPageBreak/>
+              <w:t>5.</w:t>
+            </w:r>
+          </w:p>
+        </w:tc>
+        <w:tc>
+          <w:tcPr>
+            <w:tcW w:w="1892" w:type="dxa"/>
           </w:tcPr>
           <w:p>
             <w:r>
@@ -477,55 +565,59 @@
         </w:tc>
         <w:tc>
           <w:tcPr>
-            <w:tcW w:w="2952" w:type="dxa"/>
-          </w:tcPr>
-          <w:p>
-            <w:r>
-              <w:t xml:space="preserve">Solenoid should deactivate. On the scope, the voltage should drop to </w:t>
-            </w:r>
-            <w:r>
-              <w:t>0V and should not under</w:t>
-            </w:r>
-            <w:r>
-              <w:t>shoot</w:t>
-            </w:r>
-            <w:r>
-              <w:t xml:space="preserve"> 0V by more </w:t>
-            </w:r>
-            <w:r>
-              <w:lastRenderedPageBreak/>
-              <w:t>than</w:t>
-            </w:r>
-            <w:r>
-              <w:t xml:space="preserve"> 0.7V.</w:t>
-            </w:r>
-          </w:p>
+            <w:tcW w:w="2518" w:type="dxa"/>
+          </w:tcPr>
+          <w:p>
+            <w:r>
+              <w:t>Solenoid should deactivate. On the scope, the voltage should drop to 0V and should not undershoot 0V by more than 0.7V.</w:t>
+            </w:r>
+          </w:p>
+        </w:tc>
+        <w:tc>
+          <w:tcPr>
+            <w:tcW w:w="918" w:type="dxa"/>
+          </w:tcPr>
+          <w:p/>
+        </w:tc>
+        <w:tc>
+          <w:tcPr>
+            <w:tcW w:w="2808" w:type="dxa"/>
+          </w:tcPr>
+          <w:p/>
         </w:tc>
       </w:tr>
       <w:tr>
         <w:tc>
           <w:tcPr>
-            <w:tcW w:w="2952" w:type="dxa"/>
-          </w:tcPr>
-          <w:p>
-            <w:r>
-              <w:lastRenderedPageBreak/>
-              <w:t>6</w:t>
-            </w:r>
-            <w:r>
-              <w:t>.</w:t>
-            </w:r>
-          </w:p>
-        </w:tc>
-        <w:tc>
-          <w:tcPr>
-            <w:tcW w:w="2952" w:type="dxa"/>
-          </w:tcPr>
-          <w:p/>
-        </w:tc>
-        <w:tc>
-          <w:tcPr>
-            <w:tcW w:w="2952" w:type="dxa"/>
+            <w:tcW w:w="720" w:type="dxa"/>
+          </w:tcPr>
+          <w:p>
+            <w:r>
+              <w:t>6.</w:t>
+            </w:r>
+          </w:p>
+        </w:tc>
+        <w:tc>
+          <w:tcPr>
+            <w:tcW w:w="1892" w:type="dxa"/>
+          </w:tcPr>
+          <w:p/>
+        </w:tc>
+        <w:tc>
+          <w:tcPr>
+            <w:tcW w:w="2518" w:type="dxa"/>
+          </w:tcPr>
+          <w:p/>
+        </w:tc>
+        <w:tc>
+          <w:tcPr>
+            <w:tcW w:w="918" w:type="dxa"/>
+          </w:tcPr>
+          <w:p/>
+        </w:tc>
+        <w:tc>
+          <w:tcPr>
+            <w:tcW w:w="2808" w:type="dxa"/>
           </w:tcPr>
           <w:p/>
         </w:tc>
@@ -533,26 +625,35 @@
       <w:tr>
         <w:tc>
           <w:tcPr>
-            <w:tcW w:w="2952" w:type="dxa"/>
-          </w:tcPr>
-          <w:p>
-            <w:r>
-              <w:t>7</w:t>
-            </w:r>
-            <w:r>
-              <w:t>.</w:t>
-            </w:r>
-          </w:p>
-        </w:tc>
-        <w:tc>
-          <w:tcPr>
-            <w:tcW w:w="2952" w:type="dxa"/>
-          </w:tcPr>
-          <w:p/>
-        </w:tc>
-        <w:tc>
-          <w:tcPr>
-            <w:tcW w:w="2952" w:type="dxa"/>
+            <w:tcW w:w="720" w:type="dxa"/>
+          </w:tcPr>
+          <w:p>
+            <w:r>
+              <w:t>7.</w:t>
+            </w:r>
+          </w:p>
+        </w:tc>
+        <w:tc>
+          <w:tcPr>
+            <w:tcW w:w="1892" w:type="dxa"/>
+          </w:tcPr>
+          <w:p/>
+        </w:tc>
+        <w:tc>
+          <w:tcPr>
+            <w:tcW w:w="2518" w:type="dxa"/>
+          </w:tcPr>
+          <w:p/>
+        </w:tc>
+        <w:tc>
+          <w:tcPr>
+            <w:tcW w:w="918" w:type="dxa"/>
+          </w:tcPr>
+          <w:p/>
+        </w:tc>
+        <w:tc>
+          <w:tcPr>
+            <w:tcW w:w="2808" w:type="dxa"/>
           </w:tcPr>
           <w:p/>
         </w:tc>
@@ -570,121 +671,214 @@
 </file>
 
 <file path=word/numbering.xml><?xml version="1.0" encoding="utf-8"?>
-<w:numbering xmlns:wpc="http://schemas.microsoft.com/office/word/2010/wordprocessingCanvas" xmlns:mo="http://schemas.microsoft.com/office/mac/office/2008/main" xmlns:mc="http://schemas.openxmlformats.org/markup-compatibility/2006" xmlns:mv="urn:schemas-microsoft-com:mac:vml" xmlns:o="urn:schemas-microsoft-com:office:office" xmlns:r="http://schemas.openxmlformats.org/officeDocument/2006/relationships" xmlns:m="http://schemas.openxmlformats.org/officeDocument/2006/math" xmlns:v="urn:schemas-microsoft-com:vml" xmlns:wp14="http://schemas.microsoft.com/office/word/2010/wordprocessingDrawing" xmlns:wp="http://schemas.openxmlformats.org/drawingml/2006/wordprocessingDrawing" xmlns:w10="urn:schemas-microsoft-com:office:word" xmlns:w="http://schemas.openxmlformats.org/wordprocessingml/2006/main" xmlns:w14="http://schemas.microsoft.com/office/word/2010/wordml" xmlns:wpg="http://schemas.microsoft.com/office/word/2010/wordprocessingGroup" xmlns:wpi="http://schemas.microsoft.com/office/word/2010/wordprocessingInk" xmlns:wne="http://schemas.microsoft.com/office/word/2006/wordml" xmlns:wps="http://schemas.microsoft.com/office/word/2010/wordprocessingShape" mc:Ignorable="w14 wp14">
+<w:numbering xmlns:wpc="http://schemas.microsoft.com/office/word/2010/wordprocessingCanvas" xmlns:mc="http://schemas.openxmlformats.org/markup-compatibility/2006" xmlns:o="urn:schemas-microsoft-com:office:office" xmlns:r="http://schemas.openxmlformats.org/officeDocument/2006/relationships" xmlns:m="http://schemas.openxmlformats.org/officeDocument/2006/math" xmlns:v="urn:schemas-microsoft-com:vml" xmlns:wp14="http://schemas.microsoft.com/office/word/2010/wordprocessingDrawing" xmlns:wp="http://schemas.openxmlformats.org/drawingml/2006/wordprocessingDrawing" xmlns:w10="urn:schemas-microsoft-com:office:word" xmlns:w="http://schemas.openxmlformats.org/wordprocessingml/2006/main" xmlns:w14="http://schemas.microsoft.com/office/word/2010/wordml" xmlns:wpg="http://schemas.microsoft.com/office/word/2010/wordprocessingGroup" xmlns:wpi="http://schemas.microsoft.com/office/word/2010/wordprocessingInk" xmlns:wne="http://schemas.microsoft.com/office/word/2006/wordml" xmlns:wps="http://schemas.microsoft.com/office/word/2010/wordprocessingShape" mc:Ignorable="w14 wp14">
   <w:abstractNum w:abstractNumId="0">
+    <w:nsid w:val="3A200E91"/>
+    <w:multiLevelType w:val="hybridMultilevel"/>
+    <w:tmpl w:val="4F0605A4"/>
+    <w:lvl w:ilvl="0" w:tplc="0409000F">
+      <w:start w:val="1"/>
+      <w:numFmt w:val="decimal"/>
+      <w:lvlText w:val="%1."/>
+      <w:lvlJc w:val="left"/>
+      <w:pPr>
+        <w:ind w:left="720" w:hanging="360"/>
+      </w:pPr>
+      <w:rPr>
+        <w:rFonts w:hint="default"/>
+        <w:b w:val="0"/>
+      </w:rPr>
+    </w:lvl>
+    <w:lvl w:ilvl="1" w:tplc="04090019" w:tentative="1">
+      <w:start w:val="1"/>
+      <w:numFmt w:val="lowerLetter"/>
+      <w:lvlText w:val="%2."/>
+      <w:lvlJc w:val="left"/>
+      <w:pPr>
+        <w:ind w:left="1440" w:hanging="360"/>
+      </w:pPr>
+    </w:lvl>
+    <w:lvl w:ilvl="2" w:tplc="0409001B" w:tentative="1">
+      <w:start w:val="1"/>
+      <w:numFmt w:val="lowerRoman"/>
+      <w:lvlText w:val="%3."/>
+      <w:lvlJc w:val="right"/>
+      <w:pPr>
+        <w:ind w:left="2160" w:hanging="180"/>
+      </w:pPr>
+    </w:lvl>
+    <w:lvl w:ilvl="3" w:tplc="0409000F" w:tentative="1">
+      <w:start w:val="1"/>
+      <w:numFmt w:val="decimal"/>
+      <w:lvlText w:val="%4."/>
+      <w:lvlJc w:val="left"/>
+      <w:pPr>
+        <w:ind w:left="2880" w:hanging="360"/>
+      </w:pPr>
+    </w:lvl>
+    <w:lvl w:ilvl="4" w:tplc="04090019" w:tentative="1">
+      <w:start w:val="1"/>
+      <w:numFmt w:val="lowerLetter"/>
+      <w:lvlText w:val="%5."/>
+      <w:lvlJc w:val="left"/>
+      <w:pPr>
+        <w:ind w:left="3600" w:hanging="360"/>
+      </w:pPr>
+    </w:lvl>
+    <w:lvl w:ilvl="5" w:tplc="0409001B" w:tentative="1">
+      <w:start w:val="1"/>
+      <w:numFmt w:val="lowerRoman"/>
+      <w:lvlText w:val="%6."/>
+      <w:lvlJc w:val="right"/>
+      <w:pPr>
+        <w:ind w:left="4320" w:hanging="180"/>
+      </w:pPr>
+    </w:lvl>
+    <w:lvl w:ilvl="6" w:tplc="0409000F" w:tentative="1">
+      <w:start w:val="1"/>
+      <w:numFmt w:val="decimal"/>
+      <w:lvlText w:val="%7."/>
+      <w:lvlJc w:val="left"/>
+      <w:pPr>
+        <w:ind w:left="5040" w:hanging="360"/>
+      </w:pPr>
+    </w:lvl>
+    <w:lvl w:ilvl="7" w:tplc="04090019" w:tentative="1">
+      <w:start w:val="1"/>
+      <w:numFmt w:val="lowerLetter"/>
+      <w:lvlText w:val="%8."/>
+      <w:lvlJc w:val="left"/>
+      <w:pPr>
+        <w:ind w:left="5760" w:hanging="360"/>
+      </w:pPr>
+    </w:lvl>
+    <w:lvl w:ilvl="8" w:tplc="0409001B" w:tentative="1">
+      <w:start w:val="1"/>
+      <w:numFmt w:val="lowerRoman"/>
+      <w:lvlText w:val="%9."/>
+      <w:lvlJc w:val="right"/>
+      <w:pPr>
+        <w:ind w:left="6480" w:hanging="180"/>
+      </w:pPr>
+    </w:lvl>
+  </w:abstractNum>
+  <w:abstractNum w:abstractNumId="1">
     <w:nsid w:val="42CE1F70"/>
     <w:multiLevelType w:val="hybridMultilevel"/>
-    <w:tmpl w:val="A8CAC1C4"/>
-    <w:lvl w:ilvl="0" w:tplc="04090001">
+    <w:tmpl w:val="B2ECA680"/>
+    <w:lvl w:ilvl="0" w:tplc="0409000F">
+      <w:start w:val="1"/>
+      <w:numFmt w:val="decimal"/>
+      <w:lvlText w:val="%1."/>
+      <w:lvlJc w:val="left"/>
+      <w:pPr>
+        <w:ind w:left="720" w:hanging="360"/>
+      </w:pPr>
+      <w:rPr>
+        <w:rFonts w:hint="default"/>
+      </w:rPr>
+    </w:lvl>
+    <w:lvl w:ilvl="1" w:tplc="04090003" w:tentative="1">
+      <w:start w:val="1"/>
+      <w:numFmt w:val="bullet"/>
+      <w:lvlText w:val="o"/>
+      <w:lvlJc w:val="left"/>
+      <w:pPr>
+        <w:ind w:left="1440" w:hanging="360"/>
+      </w:pPr>
+      <w:rPr>
+        <w:rFonts w:ascii="Courier New" w:hAnsi="Courier New" w:hint="default"/>
+      </w:rPr>
+    </w:lvl>
+    <w:lvl w:ilvl="2" w:tplc="04090005" w:tentative="1">
+      <w:start w:val="1"/>
+      <w:numFmt w:val="bullet"/>
+      <w:lvlText w:val=""/>
+      <w:lvlJc w:val="left"/>
+      <w:pPr>
+        <w:ind w:left="2160" w:hanging="360"/>
+      </w:pPr>
+      <w:rPr>
+        <w:rFonts w:ascii="Wingdings" w:hAnsi="Wingdings" w:hint="default"/>
+      </w:rPr>
+    </w:lvl>
+    <w:lvl w:ilvl="3" w:tplc="04090001" w:tentative="1">
       <w:start w:val="1"/>
       <w:numFmt w:val="bullet"/>
       <w:lvlText w:val=""/>
       <w:lvlJc w:val="left"/>
       <w:pPr>
-        <w:ind w:left="720" w:hanging="360"/>
+        <w:ind w:left="2880" w:hanging="360"/>
       </w:pPr>
       <w:rPr>
         <w:rFonts w:ascii="Symbol" w:hAnsi="Symbol" w:hint="default"/>
       </w:rPr>
     </w:lvl>
-    <w:lvl w:ilvl="1" w:tplc="04090003" w:tentative="1">
+    <w:lvl w:ilvl="4" w:tplc="04090003" w:tentative="1">
       <w:start w:val="1"/>
       <w:numFmt w:val="bullet"/>
       <w:lvlText w:val="o"/>
       <w:lvlJc w:val="left"/>
       <w:pPr>
-        <w:ind w:left="1440" w:hanging="360"/>
+        <w:ind w:left="3600" w:hanging="360"/>
       </w:pPr>
       <w:rPr>
         <w:rFonts w:ascii="Courier New" w:hAnsi="Courier New" w:hint="default"/>
       </w:rPr>
     </w:lvl>
-    <w:lvl w:ilvl="2" w:tplc="04090005" w:tentative="1">
+    <w:lvl w:ilvl="5" w:tplc="04090005" w:tentative="1">
       <w:start w:val="1"/>
       <w:numFmt w:val="bullet"/>
       <w:lvlText w:val=""/>
       <w:lvlJc w:val="left"/>
       <w:pPr>
-        <w:ind w:left="2160" w:hanging="360"/>
+        <w:ind w:left="4320" w:hanging="360"/>
       </w:pPr>
       <w:rPr>
         <w:rFonts w:ascii="Wingdings" w:hAnsi="Wingdings" w:hint="default"/>
       </w:rPr>
     </w:lvl>
-    <w:lvl w:ilvl="3" w:tplc="04090001" w:tentative="1">
+    <w:lvl w:ilvl="6" w:tplc="04090001" w:tentative="1">
       <w:start w:val="1"/>
       <w:numFmt w:val="bullet"/>
       <w:lvlText w:val=""/>
       <w:lvlJc w:val="left"/>
       <w:pPr>
-        <w:ind w:left="2880" w:hanging="360"/>
+        <w:ind w:left="5040" w:hanging="360"/>
       </w:pPr>
       <w:rPr>
         <w:rFonts w:ascii="Symbol" w:hAnsi="Symbol" w:hint="default"/>
       </w:rPr>
     </w:lvl>
-    <w:lvl w:ilvl="4" w:tplc="04090003" w:tentative="1">
+    <w:lvl w:ilvl="7" w:tplc="04090003" w:tentative="1">
       <w:start w:val="1"/>
       <w:numFmt w:val="bullet"/>
       <w:lvlText w:val="o"/>
       <w:lvlJc w:val="left"/>
       <w:pPr>
-        <w:ind w:left="3600" w:hanging="360"/>
+        <w:ind w:left="5760" w:hanging="360"/>
       </w:pPr>
       <w:rPr>
         <w:rFonts w:ascii="Courier New" w:hAnsi="Courier New" w:hint="default"/>
       </w:rPr>
     </w:lvl>
-    <w:lvl w:ilvl="5" w:tplc="04090005" w:tentative="1">
+    <w:lvl w:ilvl="8" w:tplc="04090005" w:tentative="1">
       <w:start w:val="1"/>
       <w:numFmt w:val="bullet"/>
       <w:lvlText w:val=""/>
       <w:lvlJc w:val="left"/>
       <w:pPr>
-        <w:ind w:left="4320" w:hanging="360"/>
+        <w:ind w:left="6480" w:hanging="360"/>
       </w:pPr>
       <w:rPr>
         <w:rFonts w:ascii="Wingdings" w:hAnsi="Wingdings" w:hint="default"/>
       </w:rPr>
     </w:lvl>
-    <w:lvl w:ilvl="6" w:tplc="04090001" w:tentative="1">
-      <w:start w:val="1"/>
-      <w:numFmt w:val="bullet"/>
-      <w:lvlText w:val=""/>
-      <w:lvlJc w:val="left"/>
-      <w:pPr>
-        <w:ind w:left="5040" w:hanging="360"/>
-      </w:pPr>
-      <w:rPr>
-        <w:rFonts w:ascii="Symbol" w:hAnsi="Symbol" w:hint="default"/>
-      </w:rPr>
-    </w:lvl>
-    <w:lvl w:ilvl="7" w:tplc="04090003" w:tentative="1">
-      <w:start w:val="1"/>
-      <w:numFmt w:val="bullet"/>
-      <w:lvlText w:val="o"/>
-      <w:lvlJc w:val="left"/>
-      <w:pPr>
-        <w:ind w:left="5760" w:hanging="360"/>
-      </w:pPr>
-      <w:rPr>
-        <w:rFonts w:ascii="Courier New" w:hAnsi="Courier New" w:hint="default"/>
-      </w:rPr>
-    </w:lvl>
-    <w:lvl w:ilvl="8" w:tplc="04090005" w:tentative="1">
-      <w:start w:val="1"/>
-      <w:numFmt w:val="bullet"/>
-      <w:lvlText w:val=""/>
-      <w:lvlJc w:val="left"/>
-      <w:pPr>
-        <w:ind w:left="6480" w:hanging="360"/>
-      </w:pPr>
-      <w:rPr>
-        <w:rFonts w:ascii="Wingdings" w:hAnsi="Wingdings" w:hint="default"/>
-      </w:rPr>
-    </w:lvl>
   </w:abstractNum>
   <w:num w:numId="1">
+    <w:abstractNumId w:val="1"/>
+  </w:num>
+  <w:num w:numId="2">
     <w:abstractNumId w:val="0"/>
   </w:num>
 </w:numbering>
@@ -703,7 +897,7 @@
     </w:rPrDefault>
     <w:pPrDefault/>
   </w:docDefaults>
-  <w:latentStyles w:defLockedState="0" w:defUIPriority="99" w:defSemiHidden="1" w:defUnhideWhenUsed="1" w:defQFormat="0" w:count="276">
+  <w:latentStyles w:defLockedState="0" w:defUIPriority="99" w:defSemiHidden="1" w:defUnhideWhenUsed="1" w:defQFormat="0" w:count="267">
     <w:lsdException w:name="Normal" w:semiHidden="0" w:uiPriority="0" w:unhideWhenUsed="0" w:qFormat="1"/>
     <w:lsdException w:name="heading 1" w:semiHidden="0" w:uiPriority="9" w:unhideWhenUsed="0" w:qFormat="1"/>
     <w:lsdException w:name="heading 2" w:uiPriority="9" w:qFormat="1"/>
@@ -879,7 +1073,6 @@
     <w:uiPriority w:val="59"/>
     <w:rsid w:val="00BD45A0"/>
     <w:tblPr>
-      <w:tblInd w:w="0" w:type="dxa"/>
       <w:tblBorders>
         <w:top w:val="single" w:sz="4" w:space="0" w:color="auto"/>
         <w:left w:val="single" w:sz="4" w:space="0" w:color="auto"/>
@@ -888,12 +1081,6 @@
         <w:insideH w:val="single" w:sz="4" w:space="0" w:color="auto"/>
         <w:insideV w:val="single" w:sz="4" w:space="0" w:color="auto"/>
       </w:tblBorders>
-      <w:tblCellMar>
-        <w:top w:w="0" w:type="dxa"/>
-        <w:left w:w="108" w:type="dxa"/>
-        <w:bottom w:w="0" w:type="dxa"/>
-        <w:right w:w="108" w:type="dxa"/>
-      </w:tblCellMar>
     </w:tblPr>
   </w:style>
   <w:style w:type="paragraph" w:styleId="ListParagraph">
@@ -911,7 +1098,7 @@
 </file>
 
 <file path=word/stylesWithEffects.xml><?xml version="1.0" encoding="utf-8"?>
-<w:styles xmlns:wpc="http://schemas.microsoft.com/office/word/2010/wordprocessingCanvas" xmlns:mo="http://schemas.microsoft.com/office/mac/office/2008/main" xmlns:mc="http://schemas.openxmlformats.org/markup-compatibility/2006" xmlns:mv="urn:schemas-microsoft-com:mac:vml" xmlns:o="urn:schemas-microsoft-com:office:office" xmlns:r="http://schemas.openxmlformats.org/officeDocument/2006/relationships" xmlns:m="http://schemas.openxmlformats.org/officeDocument/2006/math" xmlns:v="urn:schemas-microsoft-com:vml" xmlns:wp14="http://schemas.microsoft.com/office/word/2010/wordprocessingDrawing" xmlns:wp="http://schemas.openxmlformats.org/drawingml/2006/wordprocessingDrawing" xmlns:w10="urn:schemas-microsoft-com:office:word" xmlns:w="http://schemas.openxmlformats.org/wordprocessingml/2006/main" xmlns:w14="http://schemas.microsoft.com/office/word/2010/wordml" xmlns:wpg="http://schemas.microsoft.com/office/word/2010/wordprocessingGroup" xmlns:wpi="http://schemas.microsoft.com/office/word/2010/wordprocessingInk" xmlns:wne="http://schemas.microsoft.com/office/word/2006/wordml" xmlns:wps="http://schemas.microsoft.com/office/word/2010/wordprocessingShape" mc:Ignorable="w14 wp14">
+<w:styles xmlns:wpc="http://schemas.microsoft.com/office/word/2010/wordprocessingCanvas" xmlns:mc="http://schemas.openxmlformats.org/markup-compatibility/2006" xmlns:o="urn:schemas-microsoft-com:office:office" xmlns:r="http://schemas.openxmlformats.org/officeDocument/2006/relationships" xmlns:m="http://schemas.openxmlformats.org/officeDocument/2006/math" xmlns:v="urn:schemas-microsoft-com:vml" xmlns:wp14="http://schemas.microsoft.com/office/word/2010/wordprocessingDrawing" xmlns:wp="http://schemas.openxmlformats.org/drawingml/2006/wordprocessingDrawing" xmlns:w10="urn:schemas-microsoft-com:office:word" xmlns:w="http://schemas.openxmlformats.org/wordprocessingml/2006/main" xmlns:w14="http://schemas.microsoft.com/office/word/2010/wordml" xmlns:wpg="http://schemas.microsoft.com/office/word/2010/wordprocessingGroup" xmlns:wpi="http://schemas.microsoft.com/office/word/2010/wordprocessingInk" xmlns:wne="http://schemas.microsoft.com/office/word/2006/wordml" xmlns:wps="http://schemas.microsoft.com/office/word/2010/wordprocessingShape" mc:Ignorable="w14 wp14">
   <w:docDefaults>
     <w:rPrDefault>
       <w:rPr>
@@ -923,7 +1110,7 @@
     </w:rPrDefault>
     <w:pPrDefault/>
   </w:docDefaults>
-  <w:latentStyles w:defLockedState="0" w:defUIPriority="99" w:defSemiHidden="1" w:defUnhideWhenUsed="1" w:defQFormat="0" w:count="276">
+  <w:latentStyles w:defLockedState="0" w:defUIPriority="99" w:defSemiHidden="1" w:defUnhideWhenUsed="1" w:defQFormat="0" w:count="267">
     <w:lsdException w:name="Normal" w:semiHidden="0" w:uiPriority="0" w:unhideWhenUsed="0" w:qFormat="1"/>
     <w:lsdException w:name="heading 1" w:semiHidden="0" w:uiPriority="9" w:unhideWhenUsed="0" w:qFormat="1"/>
     <w:lsdException w:name="heading 2" w:uiPriority="9" w:qFormat="1"/>
@@ -1099,7 +1286,6 @@
     <w:uiPriority w:val="59"/>
     <w:rsid w:val="00BD45A0"/>
     <w:tblPr>
-      <w:tblInd w:w="0" w:type="dxa"/>
       <w:tblBorders>
         <w:top w:val="single" w:sz="4" w:space="0" w:color="auto"/>
         <w:left w:val="single" w:sz="4" w:space="0" w:color="auto"/>
@@ -1108,12 +1294,6 @@
         <w:insideH w:val="single" w:sz="4" w:space="0" w:color="auto"/>
         <w:insideV w:val="single" w:sz="4" w:space="0" w:color="auto"/>
       </w:tblBorders>
-      <w:tblCellMar>
-        <w:top w:w="0" w:type="dxa"/>
-        <w:left w:w="108" w:type="dxa"/>
-        <w:bottom w:w="0" w:type="dxa"/>
-        <w:right w:w="108" w:type="dxa"/>
-      </w:tblCellMar>
     </w:tblPr>
   </w:style>
   <w:style w:type="paragraph" w:styleId="ListParagraph">

</xml_diff>